<commit_message>
implementation details updated with sequence diagrams and psuedo codes
</commit_message>
<xml_diff>
--- a/dissertation/PsudoCodes.docx
+++ b/dissertation/PsudoCodes.docx
@@ -5,6 +5,22 @@
     <w:p>
       <w:pPr>
         <w:pStyle w:val="style0"/>
+        <w:spacing w:line="360" w:lineRule="atLeast"/>
+      </w:pPr>
+      <w:r>
+        <w:rPr>
+          <w:sz w:val="32"/>
+          <w:b/>
+          <w:szCs w:val="32"/>
+          <w:rFonts w:ascii="Times New Roman" w:cs="Times New Roman" w:hAnsi="Times New Roman"/>
+        </w:rPr>
+        <w:t>Recorder Service</w:t>
+      </w:r>
+    </w:p>
+    <w:p>
+      <w:pPr>
+        <w:pStyle w:val="style0"/>
+        <w:spacing w:line="360" w:lineRule="atLeast"/>
       </w:pPr>
       <w:r>
         <w:rPr>
@@ -18,6 +34,7 @@
     <w:p>
       <w:pPr>
         <w:pStyle w:val="style0"/>
+        <w:spacing w:line="360" w:lineRule="atLeast"/>
       </w:pPr>
       <w:r>
         <w:rPr>
@@ -31,33 +48,36 @@
     <w:p>
       <w:pPr>
         <w:pStyle w:val="style0"/>
-      </w:pPr>
-      <w:r>
-        <w:rPr>
-          <w:sz w:val="24"/>
-          <w:szCs w:val="24"/>
-          <w:rFonts w:ascii="Times New Roman" w:cs="Times New Roman" w:hAnsi="Times New Roman"/>
-        </w:rPr>
-        <w:t>Sync local database with back end</w:t>
-      </w:r>
-    </w:p>
-    <w:p>
-      <w:pPr>
-        <w:pStyle w:val="style0"/>
-      </w:pPr>
-      <w:r>
-        <w:rPr>
-          <w:sz w:val="24"/>
-          <w:szCs w:val="24"/>
-          <w:rFonts w:ascii="Times New Roman" w:cs="Times New Roman" w:hAnsi="Times New Roman"/>
-        </w:rPr>
-        <w:t>While service is active</w:t>
-      </w:r>
-    </w:p>
-    <w:p>
-      <w:pPr>
-        <w:pStyle w:val="style0"/>
-        <w:ind w:hanging="0" w:left="720" w:right="0"/>
+        <w:spacing w:line="360" w:lineRule="atLeast"/>
+      </w:pPr>
+      <w:r>
+        <w:rPr>
+          <w:sz w:val="24"/>
+          <w:szCs w:val="24"/>
+          <w:rFonts w:ascii="Times New Roman" w:cs="Times New Roman" w:hAnsi="Times New Roman"/>
+        </w:rPr>
+        <w:t>Sync local database with backend</w:t>
+      </w:r>
+    </w:p>
+    <w:p>
+      <w:pPr>
+        <w:pStyle w:val="style0"/>
+        <w:spacing w:line="360" w:lineRule="atLeast"/>
+      </w:pPr>
+      <w:r>
+        <w:rPr>
+          <w:sz w:val="24"/>
+          <w:szCs w:val="24"/>
+          <w:rFonts w:ascii="Times New Roman" w:cs="Times New Roman" w:hAnsi="Times New Roman"/>
+        </w:rPr>
+        <w:t>While service active</w:t>
+      </w:r>
+    </w:p>
+    <w:p>
+      <w:pPr>
+        <w:pStyle w:val="style0"/>
+        <w:ind w:hanging="0" w:left="720" w:right="0"/>
+        <w:spacing w:line="360" w:lineRule="atLeast"/>
       </w:pPr>
       <w:r>
         <w:rPr>
@@ -72,6 +92,7 @@
       <w:pPr>
         <w:pStyle w:val="style0"/>
         <w:ind w:hanging="0" w:left="720" w:right="0"/>
+        <w:spacing w:line="360" w:lineRule="atLeast"/>
       </w:pPr>
       <w:r>
         <w:rPr>
@@ -86,6 +107,7 @@
       <w:pPr>
         <w:pStyle w:val="style0"/>
         <w:ind w:hanging="0" w:left="720" w:right="0"/>
+        <w:spacing w:line="360" w:lineRule="atLeast"/>
       </w:pPr>
       <w:r>
         <w:rPr>
@@ -101,6 +123,7 @@
       <w:pPr>
         <w:pStyle w:val="style0"/>
         <w:ind w:hanging="0" w:left="720" w:right="0"/>
+        <w:spacing w:line="360" w:lineRule="atLeast"/>
       </w:pPr>
       <w:r>
         <w:rPr>
@@ -117,6 +140,7 @@
       <w:pPr>
         <w:pStyle w:val="style0"/>
         <w:ind w:hanging="0" w:left="720" w:right="0"/>
+        <w:spacing w:line="360" w:lineRule="atLeast"/>
       </w:pPr>
       <w:r>
         <w:rPr>
@@ -133,6 +157,7 @@
       <w:pPr>
         <w:pStyle w:val="style0"/>
         <w:ind w:hanging="0" w:left="720" w:right="0"/>
+        <w:spacing w:line="360" w:lineRule="atLeast"/>
       </w:pPr>
       <w:r>
         <w:rPr>
@@ -150,6 +175,7 @@
       <w:pPr>
         <w:pStyle w:val="style0"/>
         <w:ind w:hanging="0" w:left="720" w:right="0"/>
+        <w:spacing w:line="360" w:lineRule="atLeast"/>
       </w:pPr>
       <w:r>
         <w:rPr>
@@ -167,6 +193,7 @@
       <w:pPr>
         <w:pStyle w:val="style0"/>
         <w:ind w:hanging="0" w:left="720" w:right="0"/>
+        <w:spacing w:line="360" w:lineRule="atLeast"/>
       </w:pPr>
       <w:r>
         <w:rPr>
@@ -183,6 +210,7 @@
       <w:pPr>
         <w:pStyle w:val="style0"/>
         <w:ind w:hanging="0" w:left="720" w:right="0"/>
+        <w:spacing w:line="360" w:lineRule="atLeast"/>
       </w:pPr>
       <w:r>
         <w:rPr>
@@ -200,6 +228,7 @@
       <w:pPr>
         <w:pStyle w:val="style0"/>
         <w:ind w:hanging="0" w:left="720" w:right="0"/>
+        <w:spacing w:line="360" w:lineRule="atLeast"/>
       </w:pPr>
       <w:r>
         <w:rPr>
@@ -218,24 +247,26 @@
       <w:pPr>
         <w:pStyle w:val="style0"/>
         <w:ind w:hanging="0" w:left="720" w:right="0"/>
-      </w:pPr>
-      <w:r>
-        <w:rPr>
-          <w:sz w:val="24"/>
-          <w:szCs w:val="24"/>
-          <w:rFonts w:ascii="Times New Roman" w:cs="Times New Roman" w:hAnsi="Times New Roman"/>
-        </w:rPr>
-        <w:tab/>
-        <w:tab/>
-        <w:tab/>
-        <w:tab/>
-        <w:t>sync local db with back end</w:t>
-      </w:r>
-    </w:p>
-    <w:p>
-      <w:pPr>
-        <w:pStyle w:val="style0"/>
-        <w:ind w:hanging="0" w:left="720" w:right="0"/>
+        <w:spacing w:line="360" w:lineRule="atLeast"/>
+      </w:pPr>
+      <w:r>
+        <w:rPr>
+          <w:sz w:val="24"/>
+          <w:szCs w:val="24"/>
+          <w:rFonts w:ascii="Times New Roman" w:cs="Times New Roman" w:hAnsi="Times New Roman"/>
+        </w:rPr>
+        <w:tab/>
+        <w:tab/>
+        <w:tab/>
+        <w:tab/>
+        <w:t>sync local db with backend</w:t>
+      </w:r>
+    </w:p>
+    <w:p>
+      <w:pPr>
+        <w:pStyle w:val="style0"/>
+        <w:ind w:hanging="0" w:left="720" w:right="0"/>
+        <w:spacing w:line="360" w:lineRule="atLeast"/>
       </w:pPr>
       <w:r>
         <w:rPr>
@@ -254,6 +285,7 @@
       <w:pPr>
         <w:pStyle w:val="style0"/>
         <w:ind w:hanging="0" w:left="720" w:right="0"/>
+        <w:spacing w:line="360" w:lineRule="atLeast"/>
       </w:pPr>
       <w:r>
         <w:rPr>
@@ -272,6 +304,7 @@
       <w:pPr>
         <w:pStyle w:val="style0"/>
         <w:ind w:hanging="0" w:left="720" w:right="0"/>
+        <w:spacing w:line="360" w:lineRule="atLeast"/>
       </w:pPr>
       <w:r>
         <w:rPr>
@@ -289,6 +322,7 @@
       <w:pPr>
         <w:pStyle w:val="style0"/>
         <w:ind w:hanging="0" w:left="720" w:right="0"/>
+        <w:spacing w:line="360" w:lineRule="atLeast"/>
       </w:pPr>
       <w:r>
         <w:rPr>
@@ -307,6 +341,7 @@
       <w:pPr>
         <w:pStyle w:val="style0"/>
         <w:ind w:hanging="0" w:left="720" w:right="0"/>
+        <w:spacing w:line="360" w:lineRule="atLeast"/>
       </w:pPr>
       <w:r>
         <w:rPr>
@@ -325,6 +360,7 @@
       <w:pPr>
         <w:pStyle w:val="style0"/>
         <w:ind w:hanging="0" w:left="720" w:right="0"/>
+        <w:spacing w:line="360" w:lineRule="atLeast"/>
       </w:pPr>
       <w:r>
         <w:rPr>
@@ -339,6 +375,7 @@
       <w:pPr>
         <w:pStyle w:val="style0"/>
         <w:ind w:hanging="0" w:left="720" w:right="0"/>
+        <w:spacing w:line="360" w:lineRule="atLeast"/>
       </w:pPr>
       <w:r>
         <w:rPr>
@@ -354,20 +391,612 @@
       <w:pPr>
         <w:pStyle w:val="style0"/>
         <w:ind w:hanging="0" w:left="720" w:right="0"/>
-      </w:pPr>
-      <w:r>
-        <w:rPr>
-          <w:sz w:val="24"/>
-          <w:szCs w:val="24"/>
-          <w:rFonts w:ascii="Times New Roman" w:cs="Times New Roman" w:hAnsi="Times New Roman"/>
-        </w:rPr>
-        <w:tab/>
-        <w:t>sync local db with back end</w:t>
-      </w:r>
-    </w:p>
-    <w:p>
-      <w:pPr>
-        <w:pStyle w:val="style0"/>
+        <w:spacing w:line="360" w:lineRule="atLeast"/>
+      </w:pPr>
+      <w:r>
+        <w:rPr>
+          <w:sz w:val="24"/>
+          <w:szCs w:val="24"/>
+          <w:rFonts w:ascii="Times New Roman" w:cs="Times New Roman" w:hAnsi="Times New Roman"/>
+        </w:rPr>
+        <w:tab/>
+        <w:t>sync local db with backend</w:t>
+      </w:r>
+    </w:p>
+    <w:p>
+      <w:pPr>
+        <w:pStyle w:val="style0"/>
+        <w:spacing w:line="360" w:lineRule="atLeast"/>
+      </w:pPr>
+      <w:r>
+        <w:rPr>
+          <w:sz w:val="24"/>
+          <w:szCs w:val="24"/>
+          <w:rFonts w:ascii="Times New Roman" w:cs="Times New Roman" w:hAnsi="Times New Roman"/>
+        </w:rPr>
+      </w:r>
+    </w:p>
+    <w:p>
+      <w:pPr>
+        <w:pStyle w:val="style0"/>
+        <w:spacing w:line="360" w:lineRule="atLeast"/>
+      </w:pPr>
+      <w:r>
+        <w:rPr>
+          <w:sz w:val="32"/>
+          <w:b/>
+          <w:szCs w:val="32"/>
+          <w:rFonts w:ascii="Times New Roman" w:cs="Times New Roman" w:hAnsi="Times New Roman"/>
+        </w:rPr>
+        <w:t>Get Jobs</w:t>
+      </w:r>
+    </w:p>
+    <w:p>
+      <w:pPr>
+        <w:pStyle w:val="style0"/>
+        <w:jc w:val="both"/>
+        <w:spacing w:line="360" w:lineRule="atLeast"/>
+      </w:pPr>
+      <w:r>
+        <w:rPr>
+          <w:sz w:val="24"/>
+          <w:szCs w:val="24"/>
+          <w:rFonts w:ascii="Times New Roman" w:cs="Times New Roman" w:hAnsi="Times New Roman"/>
+        </w:rPr>
+        <w:t>Get jobs is one of the important operations on the back end. Because it is the one who select the most appropriate mobile node for a particular job. Following point are considered when selecting a proper job.</w:t>
+      </w:r>
+    </w:p>
+    <w:p>
+      <w:pPr>
+        <w:pStyle w:val="style21"/>
+        <w:numPr>
+          <w:ilvl w:val="0"/>
+          <w:numId w:val="1"/>
+        </w:numPr>
+        <w:jc w:val="both"/>
+        <w:spacing w:line="360" w:lineRule="atLeast"/>
+      </w:pPr>
+      <w:r>
+        <w:rPr>
+          <w:sz w:val="24"/>
+          <w:szCs w:val="24"/>
+          <w:rFonts w:ascii="Times New Roman" w:cs="Times New Roman" w:hAnsi="Times New Roman"/>
+        </w:rPr>
+        <w:t>When selecting the appropriate job it is very important to check the location range of the mobile node with job location. Therefore to find distance between two GPS location is calculated using following formula.</w:t>
+      </w:r>
+    </w:p>
+    <w:p>
+      <w:pPr>
+        <w:pStyle w:val="style21"/>
+        <w:spacing w:line="360" w:lineRule="atLeast"/>
+      </w:pPr>
+      <w:r>
+        <w:rPr>
+          <w:sz w:val="24"/>
+          <w:szCs w:val="24"/>
+          <w:rFonts w:ascii="Times New Roman" w:cs="Times New Roman" w:hAnsi="Times New Roman"/>
+        </w:rPr>
+        <w:t>location1 = (lat1, lon1)</w:t>
+      </w:r>
+    </w:p>
+    <w:p>
+      <w:pPr>
+        <w:pStyle w:val="style21"/>
+        <w:spacing w:line="360" w:lineRule="atLeast"/>
+      </w:pPr>
+      <w:r>
+        <w:rPr>
+          <w:sz w:val="24"/>
+          <w:szCs w:val="24"/>
+          <w:rFonts w:ascii="Times New Roman" w:cs="Times New Roman" w:hAnsi="Times New Roman"/>
+        </w:rPr>
+        <w:t>location2 = (lat2, lon2)</w:t>
+      </w:r>
+    </w:p>
+    <w:p>
+      <w:pPr>
+        <w:pStyle w:val="style21"/>
+        <w:spacing w:line="360" w:lineRule="atLeast"/>
+      </w:pPr>
+      <w:r>
+        <w:rPr>
+          <w:sz w:val="24"/>
+          <w:szCs w:val="24"/>
+          <w:rFonts w:ascii="Times New Roman" w:cs="Times New Roman" w:hAnsi="Times New Roman"/>
+        </w:rPr>
+        <w:t>(these longitude, latitude values need to be from radians.)</w:t>
+      </w:r>
+    </w:p>
+    <w:p>
+      <w:pPr>
+        <w:pStyle w:val="style21"/>
+        <w:spacing w:line="360" w:lineRule="atLeast"/>
+      </w:pPr>
+      <w:r>
+        <w:rPr>
+          <w:sz w:val="24"/>
+          <w:szCs w:val="24"/>
+          <w:rFonts w:ascii="Times New Roman" w:cs="Times New Roman" w:hAnsi="Times New Roman"/>
+        </w:rPr>
+        <w:t xml:space="preserve">dist = arccos(sin(lat1) * sin(lat2) + cos(lat1) * cos(lat2) * cos(lon1 - lon2)) · R </w:t>
+      </w:r>
+    </w:p>
+    <w:p>
+      <w:pPr>
+        <w:pStyle w:val="style21"/>
+        <w:spacing w:line="360" w:lineRule="atLeast"/>
+      </w:pPr>
+      <w:r>
+        <w:rPr>
+          <w:sz w:val="24"/>
+          <w:szCs w:val="24"/>
+          <w:rFonts w:ascii="Times New Roman" w:cs="Times New Roman" w:hAnsi="Times New Roman"/>
+        </w:rPr>
+      </w:r>
+    </w:p>
+    <w:p>
+      <w:pPr>
+        <w:pStyle w:val="style21"/>
+        <w:numPr>
+          <w:ilvl w:val="0"/>
+          <w:numId w:val="1"/>
+        </w:numPr>
+        <w:jc w:val="both"/>
+        <w:spacing w:line="360" w:lineRule="atLeast"/>
+      </w:pPr>
+      <w:r>
+        <w:rPr>
+          <w:sz w:val="24"/>
+          <w:szCs w:val="24"/>
+          <w:rFonts w:ascii="Times New Roman" w:cs="Times New Roman" w:hAnsi="Times New Roman"/>
+        </w:rPr>
+        <w:t>Number of nodes that needed to complete the job, should be greater than the node_count which is the number nodes currently do that job. That is this job still needs more nodes to do its work.</w:t>
+      </w:r>
+    </w:p>
+    <w:p>
+      <w:pPr>
+        <w:pStyle w:val="style21"/>
+        <w:numPr>
+          <w:ilvl w:val="0"/>
+          <w:numId w:val="1"/>
+        </w:numPr>
+        <w:spacing w:line="360" w:lineRule="atLeast"/>
+      </w:pPr>
+      <w:r>
+        <w:rPr>
+          <w:sz w:val="24"/>
+          <w:szCs w:val="24"/>
+          <w:rFonts w:ascii="Times New Roman" w:cs="Times New Roman" w:hAnsi="Times New Roman"/>
+        </w:rPr>
+        <w:t>Job expire date must be satisfied. It should fall in future.</w:t>
+      </w:r>
+    </w:p>
+    <w:p>
+      <w:pPr>
+        <w:pStyle w:val="style21"/>
+        <w:numPr>
+          <w:ilvl w:val="0"/>
+          <w:numId w:val="1"/>
+        </w:numPr>
+        <w:spacing w:line="360" w:lineRule="atLeast"/>
+      </w:pPr>
+      <w:r>
+        <w:rPr>
+          <w:sz w:val="24"/>
+          <w:szCs w:val="24"/>
+          <w:rFonts w:ascii="Times New Roman" w:cs="Times New Roman" w:hAnsi="Times New Roman"/>
+        </w:rPr>
+        <w:t>Job start time should satisfied following rules</w:t>
+      </w:r>
+    </w:p>
+    <w:p>
+      <w:pPr>
+        <w:pStyle w:val="style21"/>
+        <w:spacing w:line="360" w:lineRule="atLeast"/>
+      </w:pPr>
+      <w:r>
+        <w:rPr>
+          <w:sz w:val="24"/>
+          <w:szCs w:val="24"/>
+          <w:rFonts w:ascii="Times New Roman" w:cs="Times New Roman" w:hAnsi="Times New Roman"/>
+        </w:rPr>
+        <w:t>If job start_time is null</w:t>
+      </w:r>
+    </w:p>
+    <w:p>
+      <w:pPr>
+        <w:pStyle w:val="style0"/>
+        <w:ind w:firstLine="720" w:left="720" w:right="0"/>
+        <w:spacing w:line="360" w:lineRule="atLeast"/>
+      </w:pPr>
+      <w:r>
+        <w:rPr>
+          <w:sz w:val="24"/>
+          <w:szCs w:val="24"/>
+          <w:rFonts w:ascii="Times New Roman" w:cs="Times New Roman" w:hAnsi="Times New Roman"/>
+        </w:rPr>
+        <w:t>start_time = now</w:t>
+      </w:r>
+    </w:p>
+    <w:p>
+      <w:pPr>
+        <w:pStyle w:val="style0"/>
+        <w:ind w:hanging="0" w:left="720" w:right="0"/>
+        <w:spacing w:line="360" w:lineRule="atLeast"/>
+      </w:pPr>
+      <w:r>
+        <w:rPr>
+          <w:sz w:val="24"/>
+          <w:szCs w:val="24"/>
+          <w:rFonts w:ascii="Times New Roman" w:cs="Times New Roman" w:hAnsi="Times New Roman"/>
+        </w:rPr>
+        <w:t>if job start_time is not null and its already in past</w:t>
+      </w:r>
+    </w:p>
+    <w:p>
+      <w:pPr>
+        <w:pStyle w:val="style0"/>
+        <w:ind w:firstLine="720" w:left="720" w:right="0"/>
+        <w:spacing w:line="360" w:lineRule="atLeast"/>
+      </w:pPr>
+      <w:r>
+        <w:rPr>
+          <w:sz w:val="24"/>
+          <w:szCs w:val="24"/>
+          <w:rFonts w:ascii="Times New Roman" w:cs="Times New Roman" w:hAnsi="Times New Roman"/>
+        </w:rPr>
+        <w:t>start_time = now</w:t>
+      </w:r>
+    </w:p>
+    <w:p>
+      <w:pPr>
+        <w:pStyle w:val="style0"/>
+        <w:ind w:firstLine="720" w:left="0" w:right="0"/>
+        <w:spacing w:line="360" w:lineRule="atLeast"/>
+      </w:pPr>
+      <w:r>
+        <w:rPr>
+          <w:sz w:val="24"/>
+          <w:szCs w:val="24"/>
+          <w:rFonts w:ascii="Times New Roman" w:cs="Times New Roman" w:hAnsi="Times New Roman"/>
+        </w:rPr>
+        <w:t>if still start_time is in future</w:t>
+      </w:r>
+    </w:p>
+    <w:p>
+      <w:pPr>
+        <w:pStyle w:val="style0"/>
+        <w:ind w:firstLine="720" w:left="720" w:right="0"/>
+        <w:spacing w:line="360" w:lineRule="atLeast"/>
+      </w:pPr>
+      <w:r>
+        <w:rPr>
+          <w:sz w:val="24"/>
+          <w:szCs w:val="24"/>
+          <w:rFonts w:ascii="Times New Roman" w:cs="Times New Roman" w:hAnsi="Times New Roman"/>
+        </w:rPr>
+        <w:t>it will be the start_time</w:t>
+      </w:r>
+    </w:p>
+    <w:p>
+      <w:pPr>
+        <w:pStyle w:val="style21"/>
+        <w:spacing w:line="360" w:lineRule="atLeast"/>
+      </w:pPr>
+      <w:r>
+        <w:rPr>
+          <w:sz w:val="24"/>
+          <w:szCs w:val="24"/>
+          <w:rFonts w:ascii="Times New Roman" w:cs="Times New Roman" w:hAnsi="Times New Roman"/>
+        </w:rPr>
+      </w:r>
+    </w:p>
+    <w:p>
+      <w:pPr>
+        <w:pStyle w:val="style21"/>
+        <w:numPr>
+          <w:ilvl w:val="0"/>
+          <w:numId w:val="1"/>
+        </w:numPr>
+        <w:spacing w:line="360" w:lineRule="atLeast"/>
+      </w:pPr>
+      <w:r>
+        <w:rPr>
+          <w:sz w:val="24"/>
+          <w:szCs w:val="24"/>
+          <w:rFonts w:ascii="Times New Roman" w:cs="Times New Roman" w:hAnsi="Times New Roman"/>
+        </w:rPr>
+        <w:t>Job expire time should satisfied following rules</w:t>
+      </w:r>
+    </w:p>
+    <w:p>
+      <w:pPr>
+        <w:pStyle w:val="style21"/>
+        <w:spacing w:line="360" w:lineRule="atLeast"/>
+      </w:pPr>
+      <w:r>
+        <w:rPr>
+          <w:sz w:val="24"/>
+          <w:szCs w:val="24"/>
+          <w:rFonts w:ascii="Times New Roman" w:cs="Times New Roman" w:hAnsi="Times New Roman"/>
+        </w:rPr>
+        <w:t>If expire_time is null</w:t>
+      </w:r>
+    </w:p>
+    <w:p>
+      <w:pPr>
+        <w:pStyle w:val="style21"/>
+        <w:ind w:firstLine="720" w:left="0" w:right="0"/>
+        <w:spacing w:line="360" w:lineRule="atLeast"/>
+      </w:pPr>
+      <w:r>
+        <w:rPr>
+          <w:sz w:val="24"/>
+          <w:szCs w:val="24"/>
+          <w:rFonts w:ascii="Times New Roman" w:cs="Times New Roman" w:hAnsi="Times New Roman"/>
+        </w:rPr>
+        <w:t>expire_time will be (start_time + time_period)</w:t>
+      </w:r>
+    </w:p>
+    <w:p>
+      <w:pPr>
+        <w:pStyle w:val="style21"/>
+        <w:spacing w:line="360" w:lineRule="atLeast"/>
+      </w:pPr>
+      <w:r>
+        <w:rPr>
+          <w:sz w:val="24"/>
+          <w:szCs w:val="24"/>
+          <w:rFonts w:ascii="Times New Roman" w:cs="Times New Roman" w:hAnsi="Times New Roman"/>
+        </w:rPr>
+        <w:t>if expire_time is not null and (start_time + time_period) &lt; expire_time</w:t>
+      </w:r>
+    </w:p>
+    <w:p>
+      <w:pPr>
+        <w:pStyle w:val="style21"/>
+        <w:ind w:firstLine="720" w:left="0" w:right="0"/>
+        <w:spacing w:line="360" w:lineRule="atLeast"/>
+      </w:pPr>
+      <w:r>
+        <w:rPr>
+          <w:sz w:val="24"/>
+          <w:szCs w:val="24"/>
+          <w:rFonts w:ascii="Times New Roman" w:cs="Times New Roman" w:hAnsi="Times New Roman"/>
+        </w:rPr>
+        <w:t>expire_time = start_time + time_period</w:t>
+      </w:r>
+    </w:p>
+    <w:p>
+      <w:pPr>
+        <w:pStyle w:val="style0"/>
+        <w:ind w:firstLine="720" w:left="0" w:right="0"/>
+        <w:spacing w:line="360" w:lineRule="atLeast"/>
+      </w:pPr>
+      <w:r>
+        <w:rPr>
+          <w:sz w:val="24"/>
+          <w:szCs w:val="24"/>
+          <w:rFonts w:ascii="Times New Roman" w:cs="Times New Roman" w:hAnsi="Times New Roman"/>
+        </w:rPr>
+        <w:t>else</w:t>
+      </w:r>
+    </w:p>
+    <w:p>
+      <w:pPr>
+        <w:pStyle w:val="style0"/>
+        <w:ind w:firstLine="720" w:left="720" w:right="0"/>
+        <w:spacing w:line="360" w:lineRule="atLeast"/>
+      </w:pPr>
+      <w:r>
+        <w:rPr>
+          <w:sz w:val="24"/>
+          <w:szCs w:val="24"/>
+          <w:rFonts w:ascii="Times New Roman" w:cs="Times New Roman" w:hAnsi="Times New Roman"/>
+        </w:rPr>
+        <w:t>expire_time will be itself</w:t>
+      </w:r>
+    </w:p>
+    <w:p>
+      <w:pPr>
+        <w:pStyle w:val="style21"/>
+        <w:spacing w:line="360" w:lineRule="atLeast"/>
+      </w:pPr>
+      <w:r>
+        <w:rPr>
+          <w:sz w:val="24"/>
+          <w:szCs w:val="24"/>
+          <w:rFonts w:ascii="Times New Roman" w:cs="Times New Roman" w:hAnsi="Times New Roman"/>
+        </w:rPr>
+      </w:r>
+    </w:p>
+    <w:p>
+      <w:pPr>
+        <w:pStyle w:val="style21"/>
+        <w:numPr>
+          <w:ilvl w:val="0"/>
+          <w:numId w:val="1"/>
+        </w:numPr>
+        <w:jc w:val="both"/>
+        <w:spacing w:line="360" w:lineRule="atLeast"/>
+      </w:pPr>
+      <w:r>
+        <w:rPr>
+          <w:sz w:val="24"/>
+          <w:szCs w:val="24"/>
+          <w:rFonts w:ascii="Times New Roman" w:cs="Times New Roman" w:hAnsi="Times New Roman"/>
+        </w:rPr>
+        <w:t>First order the record set by start time ascending order to find the closest jobs to the current time. And then order records by user rank descending, to get the highest rank users job with priority within the closest jobs.</w:t>
+      </w:r>
+    </w:p>
+    <w:p>
+      <w:pPr>
+        <w:pStyle w:val="style21"/>
+        <w:numPr>
+          <w:ilvl w:val="0"/>
+          <w:numId w:val="1"/>
+        </w:numPr>
+        <w:jc w:val="both"/>
+        <w:spacing w:line="360" w:lineRule="atLeast"/>
+      </w:pPr>
+      <w:r>
+        <w:rPr>
+          <w:sz w:val="24"/>
+          <w:szCs w:val="24"/>
+          <w:rFonts w:ascii="Times New Roman" w:cs="Times New Roman" w:hAnsi="Times New Roman"/>
+        </w:rPr>
+        <w:t>DateTime on sql can not assign as null it will always be "0000-00-00 00:00:00" therefore we need to check for "UNIX_TIMESTAMP(field)=0". Because UNIX timestamp of a time will 0 when it has 0 values.</w:t>
+      </w:r>
+    </w:p>
+    <w:p>
+      <w:pPr>
+        <w:pStyle w:val="style0"/>
+        <w:spacing w:line="360" w:lineRule="atLeast"/>
+      </w:pPr>
+      <w:r>
+        <w:rPr>
+          <w:sz w:val="24"/>
+          <w:szCs w:val="24"/>
+          <w:rFonts w:ascii="Times New Roman" w:cs="Times New Roman" w:hAnsi="Times New Roman"/>
+        </w:rPr>
+      </w:r>
+    </w:p>
+    <w:p>
+      <w:pPr>
+        <w:pStyle w:val="style0"/>
+        <w:spacing w:line="360" w:lineRule="atLeast"/>
+      </w:pPr>
+      <w:r>
+        <w:rPr>
+          <w:sz w:val="24"/>
+          <w:b/>
+          <w:szCs w:val="24"/>
+          <w:rFonts w:ascii="Times New Roman" w:cs="Times New Roman" w:hAnsi="Times New Roman"/>
+        </w:rPr>
+        <w:t>Upload Data</w:t>
+      </w:r>
+    </w:p>
+    <w:p>
+      <w:pPr>
+        <w:pStyle w:val="style0"/>
+        <w:spacing w:line="360" w:lineRule="atLeast"/>
+      </w:pPr>
+      <w:r>
+        <w:rPr>
+          <w:sz w:val="24"/>
+          <w:szCs w:val="24"/>
+          <w:rFonts w:ascii="Times New Roman" w:cs="Times New Roman" w:hAnsi="Times New Roman"/>
+        </w:rPr>
+      </w:r>
+    </w:p>
+    <w:p>
+      <w:pPr>
+        <w:pStyle w:val="style0"/>
+        <w:spacing w:line="360" w:lineRule="atLeast"/>
+      </w:pPr>
+      <w:r>
+        <w:rPr>
+          <w:sz w:val="24"/>
+          <w:szCs w:val="24"/>
+          <w:rFonts w:ascii="Times New Roman" w:cs="Times New Roman" w:hAnsi="Times New Roman"/>
+        </w:rPr>
+      </w:r>
+    </w:p>
+    <w:p>
+      <w:pPr>
+        <w:pStyle w:val="style0"/>
+        <w:spacing w:line="360" w:lineRule="atLeast"/>
+      </w:pPr>
+      <w:r>
+        <w:rPr>
+          <w:sz w:val="24"/>
+          <w:szCs w:val="24"/>
+          <w:rFonts w:ascii="Times New Roman" w:cs="Times New Roman" w:hAnsi="Times New Roman"/>
+        </w:rPr>
+      </w:r>
+    </w:p>
+    <w:p>
+      <w:pPr>
+        <w:pStyle w:val="style0"/>
+        <w:spacing w:line="360" w:lineRule="atLeast"/>
+      </w:pPr>
+      <w:r>
+        <w:rPr>
+          <w:sz w:val="24"/>
+          <w:szCs w:val="24"/>
+          <w:rFonts w:ascii="Times New Roman" w:cs="Times New Roman" w:hAnsi="Times New Roman"/>
+        </w:rPr>
+      </w:r>
+    </w:p>
+    <w:p>
+      <w:pPr>
+        <w:pStyle w:val="style0"/>
+        <w:spacing w:line="360" w:lineRule="atLeast"/>
+      </w:pPr>
+      <w:r>
+        <w:rPr>
+          <w:sz w:val="24"/>
+          <w:szCs w:val="24"/>
+          <w:rFonts w:ascii="Times New Roman" w:cs="Times New Roman" w:hAnsi="Times New Roman"/>
+        </w:rPr>
+      </w:r>
+    </w:p>
+    <w:p>
+      <w:pPr>
+        <w:pStyle w:val="style0"/>
+        <w:spacing w:line="360" w:lineRule="atLeast"/>
+      </w:pPr>
+      <w:r>
+        <w:rPr>
+          <w:sz w:val="24"/>
+          <w:szCs w:val="24"/>
+          <w:rFonts w:ascii="Times New Roman" w:cs="Times New Roman" w:hAnsi="Times New Roman"/>
+        </w:rPr>
+      </w:r>
+    </w:p>
+    <w:p>
+      <w:pPr>
+        <w:pStyle w:val="style0"/>
+        <w:spacing w:line="360" w:lineRule="atLeast"/>
+      </w:pPr>
+      <w:r>
+        <w:rPr>
+          <w:sz w:val="24"/>
+          <w:szCs w:val="24"/>
+          <w:rFonts w:ascii="Times New Roman" w:cs="Times New Roman" w:hAnsi="Times New Roman"/>
+        </w:rPr>
+      </w:r>
+    </w:p>
+    <w:p>
+      <w:pPr>
+        <w:pStyle w:val="style0"/>
+        <w:spacing w:line="360" w:lineRule="atLeast"/>
+      </w:pPr>
+      <w:r>
+        <w:rPr>
+          <w:sz w:val="24"/>
+          <w:szCs w:val="24"/>
+          <w:rFonts w:ascii="Times New Roman" w:cs="Times New Roman" w:hAnsi="Times New Roman"/>
+        </w:rPr>
+      </w:r>
+    </w:p>
+    <w:p>
+      <w:pPr>
+        <w:pStyle w:val="style0"/>
+        <w:spacing w:line="360" w:lineRule="atLeast"/>
+      </w:pPr>
+      <w:r>
+        <w:rPr>
+          <w:sz w:val="24"/>
+          <w:szCs w:val="24"/>
+          <w:rFonts w:ascii="Times New Roman" w:cs="Times New Roman" w:hAnsi="Times New Roman"/>
+        </w:rPr>
+      </w:r>
+    </w:p>
+    <w:p>
+      <w:pPr>
+        <w:pStyle w:val="style0"/>
+        <w:spacing w:after="200" w:before="0" w:line="360" w:lineRule="atLeast"/>
       </w:pPr>
       <w:r>
         <w:rPr/>
@@ -383,6 +1012,183 @@
     </w:sectPr>
   </w:body>
 </w:document>
+</file>
+
+<file path=word/numbering.xml><?xml version="1.0" encoding="utf-8"?>
+<w:numbering xmlns:w="http://schemas.openxmlformats.org/wordprocessingml/2006/main">
+  <w:abstractNum w:abstractNumId="1">
+    <w:lvl w:ilvl="0">
+      <w:start w:val="1"/>
+      <w:numFmt w:val="lowerRoman"/>
+      <w:lvlJc w:val="right"/>
+      <w:lvlText w:val="%1."/>
+      <w:pPr>
+        <w:ind w:hanging="360" w:left="720"/>
+      </w:pPr>
+    </w:lvl>
+    <w:lvl w:ilvl="1">
+      <w:start w:val="1"/>
+      <w:numFmt w:val="lowerLetter"/>
+      <w:lvlJc w:val="left"/>
+      <w:lvlText w:val="%2."/>
+      <w:pPr>
+        <w:ind w:hanging="360" w:left="1440"/>
+      </w:pPr>
+    </w:lvl>
+    <w:lvl w:ilvl="2">
+      <w:start w:val="1"/>
+      <w:numFmt w:val="lowerRoman"/>
+      <w:lvlJc w:val="right"/>
+      <w:lvlText w:val="%3."/>
+      <w:pPr>
+        <w:ind w:hanging="180" w:left="2160"/>
+      </w:pPr>
+    </w:lvl>
+    <w:lvl w:ilvl="3">
+      <w:start w:val="1"/>
+      <w:numFmt w:val="decimal"/>
+      <w:lvlJc w:val="left"/>
+      <w:lvlText w:val="%4."/>
+      <w:pPr>
+        <w:ind w:hanging="360" w:left="2880"/>
+      </w:pPr>
+    </w:lvl>
+    <w:lvl w:ilvl="4">
+      <w:start w:val="1"/>
+      <w:numFmt w:val="lowerLetter"/>
+      <w:lvlJc w:val="left"/>
+      <w:lvlText w:val="%5."/>
+      <w:pPr>
+        <w:ind w:hanging="360" w:left="3600"/>
+      </w:pPr>
+    </w:lvl>
+    <w:lvl w:ilvl="5">
+      <w:start w:val="1"/>
+      <w:numFmt w:val="lowerRoman"/>
+      <w:lvlJc w:val="right"/>
+      <w:lvlText w:val="%6."/>
+      <w:pPr>
+        <w:ind w:hanging="180" w:left="4320"/>
+      </w:pPr>
+    </w:lvl>
+    <w:lvl w:ilvl="6">
+      <w:start w:val="1"/>
+      <w:numFmt w:val="decimal"/>
+      <w:lvlJc w:val="left"/>
+      <w:lvlText w:val="%7."/>
+      <w:pPr>
+        <w:ind w:hanging="360" w:left="5040"/>
+      </w:pPr>
+    </w:lvl>
+    <w:lvl w:ilvl="7">
+      <w:start w:val="1"/>
+      <w:numFmt w:val="lowerLetter"/>
+      <w:lvlJc w:val="left"/>
+      <w:lvlText w:val="%8."/>
+      <w:pPr>
+        <w:ind w:hanging="360" w:left="5760"/>
+      </w:pPr>
+    </w:lvl>
+    <w:lvl w:ilvl="8">
+      <w:start w:val="1"/>
+      <w:numFmt w:val="lowerRoman"/>
+      <w:lvlJc w:val="right"/>
+      <w:lvlText w:val="%9."/>
+      <w:pPr>
+        <w:ind w:hanging="180" w:left="6480"/>
+      </w:pPr>
+    </w:lvl>
+  </w:abstractNum>
+  <w:abstractNum w:abstractNumId="2">
+    <w:lvl w:ilvl="0">
+      <w:start w:val="1"/>
+      <w:numFmt w:val="none"/>
+      <w:lvlJc w:val="left"/>
+      <w:lvlText w:val=""/>
+      <w:pPr>
+        <w:ind w:hanging="432" w:left="432"/>
+      </w:pPr>
+    </w:lvl>
+    <w:lvl w:ilvl="1">
+      <w:start w:val="1"/>
+      <w:numFmt w:val="none"/>
+      <w:lvlJc w:val="left"/>
+      <w:lvlText w:val=""/>
+      <w:pPr>
+        <w:ind w:hanging="576" w:left="576"/>
+      </w:pPr>
+    </w:lvl>
+    <w:lvl w:ilvl="2">
+      <w:start w:val="1"/>
+      <w:numFmt w:val="none"/>
+      <w:lvlJc w:val="left"/>
+      <w:lvlText w:val=""/>
+      <w:pPr>
+        <w:ind w:hanging="720" w:left="720"/>
+      </w:pPr>
+    </w:lvl>
+    <w:lvl w:ilvl="3">
+      <w:start w:val="1"/>
+      <w:numFmt w:val="none"/>
+      <w:lvlJc w:val="left"/>
+      <w:lvlText w:val=""/>
+      <w:pPr>
+        <w:ind w:hanging="864" w:left="864"/>
+      </w:pPr>
+    </w:lvl>
+    <w:lvl w:ilvl="4">
+      <w:start w:val="1"/>
+      <w:numFmt w:val="none"/>
+      <w:lvlJc w:val="left"/>
+      <w:lvlText w:val=""/>
+      <w:pPr>
+        <w:ind w:hanging="1008" w:left="1008"/>
+      </w:pPr>
+    </w:lvl>
+    <w:lvl w:ilvl="5">
+      <w:start w:val="1"/>
+      <w:numFmt w:val="none"/>
+      <w:lvlJc w:val="left"/>
+      <w:lvlText w:val=""/>
+      <w:pPr>
+        <w:ind w:hanging="1152" w:left="1152"/>
+      </w:pPr>
+    </w:lvl>
+    <w:lvl w:ilvl="6">
+      <w:start w:val="1"/>
+      <w:numFmt w:val="none"/>
+      <w:lvlJc w:val="left"/>
+      <w:lvlText w:val=""/>
+      <w:pPr>
+        <w:ind w:hanging="1296" w:left="1296"/>
+      </w:pPr>
+    </w:lvl>
+    <w:lvl w:ilvl="7">
+      <w:start w:val="1"/>
+      <w:numFmt w:val="none"/>
+      <w:lvlJc w:val="left"/>
+      <w:lvlText w:val=""/>
+      <w:pPr>
+        <w:ind w:hanging="1440" w:left="1440"/>
+      </w:pPr>
+    </w:lvl>
+    <w:lvl w:ilvl="8">
+      <w:start w:val="1"/>
+      <w:numFmt w:val="none"/>
+      <w:lvlJc w:val="left"/>
+      <w:lvlText w:val=""/>
+      <w:pPr>
+        <w:ind w:hanging="1584" w:left="1584"/>
+      </w:pPr>
+    </w:lvl>
+  </w:abstractNum>
+  <w:num w:numId="1">
+    <w:abstractNumId w:val="1"/>
+  </w:num>
+  <w:num w:numId="2">
+    <w:abstractNumId w:val="2"/>
+  </w:num>
+</w:numbering>
 </file>
 
 <file path=word/styles.xml><?xml version="1.0" encoding="utf-8"?>
@@ -400,7 +1206,7 @@
       <w:spacing w:after="200" w:before="0" w:line="276" w:lineRule="atLeast"/>
     </w:pPr>
     <w:rPr>
-      <w:color w:val="auto"/>
+      <w:color w:val="00000A"/>
       <w:sz w:val="22"/>
       <w:szCs w:val="22"/>
       <w:rFonts w:ascii="Calibri" w:cs="" w:eastAsia="DejaVu Sans" w:hAnsi="Calibri"/>
@@ -466,5 +1272,12 @@
     </w:pPr>
     <w:rPr/>
   </w:style>
+  <w:style w:styleId="style21" w:type="paragraph">
+    <w:name w:val="List Paragraph"/>
+    <w:basedOn w:val="style0"/>
+    <w:next w:val="style21"/>
+    <w:pPr/>
+    <w:rPr/>
+  </w:style>
 </w:styles>
 </file>
</xml_diff>